<commit_message>
Update to the Project Design Document
</commit_message>
<xml_diff>
--- a/Project/Documentation/Project Design v1.docx
+++ b/Project/Documentation/Project Design v1.docx
@@ -381,6 +381,13 @@
                     </w:rPr>
                     <w:t>Player</w:t>
                   </w:r>
+                  <w:r>
+                    <w:rPr>
+                      <w:i/>
+                      <w:color w:val="B7B7B7"/>
+                    </w:rPr>
+                    <w:t xml:space="preserve"> </w:t>
+                  </w:r>
                 </w:p>
               </w:tc>
             </w:tr>
@@ -701,7 +708,7 @@
                       <w:i/>
                       <w:color w:val="B7B7B7"/>
                     </w:rPr>
-                    <w:t>description of player movement.</w:t>
+                    <w:t>Jump and Squat</w:t>
                   </w:r>
                 </w:p>
               </w:tc>
@@ -887,7 +894,7 @@
                       <w:i/>
                       <w:color w:val="B7B7B7"/>
                     </w:rPr>
-                    <w:t>Obstacles and Coins</w:t>
+                    <w:t>Obstacles</w:t>
                   </w:r>
                 </w:p>
               </w:tc>
@@ -1003,7 +1010,7 @@
                       <w:i/>
                       <w:color w:val="B7B7B7"/>
                     </w:rPr>
-                    <w:t>area(s) of the screen</w:t>
+                    <w:t>Right to left of the screen</w:t>
                   </w:r>
                 </w:p>
               </w:tc>
@@ -1137,7 +1144,14 @@
                       <w:i/>
                       <w:color w:val="B7B7B7"/>
                     </w:rPr>
-                    <w:t>Avoid crashing into the objects and gather as many points and coins.</w:t>
+                    <w:t>Avoid crashing into the objects</w:t>
+                  </w:r>
+                  <w:r>
+                    <w:rPr>
+                      <w:i/>
+                      <w:color w:val="B7B7B7"/>
+                    </w:rPr>
+                    <w:t>.</w:t>
                   </w:r>
                 </w:p>
               </w:tc>
@@ -1575,7 +1589,7 @@
                       <w:i/>
                       <w:color w:val="B7B7B7"/>
                     </w:rPr>
-                    <w:t>description of any other expected special effects or animation in the project.</w:t>
+                    <w:t>A scrolling background</w:t>
                   </w:r>
                 </w:p>
               </w:tc>
@@ -1762,7 +1776,7 @@
                       <w:i/>
                       <w:color w:val="B7B7B7"/>
                     </w:rPr>
-                    <w:t>description of gameplay mechanic,</w:t>
+                    <w:t>the speed increases</w:t>
                   </w:r>
                 </w:p>
               </w:tc>
@@ -1853,7 +1867,7 @@
                       <w:i/>
                       <w:color w:val="B7B7B7"/>
                     </w:rPr>
-                    <w:t>effect of gameplay mechanic</w:t>
+                    <w:t xml:space="preserve">More difficult to maneuver </w:t>
                   </w:r>
                 </w:p>
               </w:tc>
@@ -1988,13 +2002,6 @@
                       <w:color w:val="B7B7B7"/>
                     </w:rPr>
                   </w:pPr>
-                  <w:r>
-                    <w:rPr>
-                      <w:i/>
-                      <w:color w:val="B7B7B7"/>
-                    </w:rPr>
-                    <w:t xml:space="preserve">description of any other gameplay mechanic(s) and their effect on the game. </w:t>
-                  </w:r>
                 </w:p>
               </w:tc>
             </w:tr>
@@ -2181,7 +2188,7 @@
                       <w:i/>
                       <w:color w:val="B7B7B7"/>
                     </w:rPr>
-                    <w:t>score/lives/timer</w:t>
+                    <w:t>score and points</w:t>
                   </w:r>
                 </w:p>
               </w:tc>
@@ -2262,7 +2269,7 @@
                       <w:i/>
                       <w:color w:val="B7B7B7"/>
                     </w:rPr>
-                    <w:t>increase/decrease</w:t>
+                    <w:t>increase</w:t>
                   </w:r>
                 </w:p>
               </w:tc>
@@ -2353,7 +2360,7 @@
                       <w:i/>
                       <w:color w:val="B7B7B7"/>
                     </w:rPr>
-                    <w:t>condition to change score/lives/timer.</w:t>
+                    <w:t>The player hits a coin</w:t>
                   </w:r>
                 </w:p>
               </w:tc>
@@ -2481,7 +2488,23 @@
                       <w:i/>
                       <w:color w:val="B7B7B7"/>
                     </w:rPr>
-                    <w:t>“Working title</w:t>
+                    <w:t>“</w:t>
+                  </w:r>
+                  <w:proofErr w:type="spellStart"/>
+                  <w:r>
+                    <w:rPr>
+                      <w:i/>
+                      <w:color w:val="B7B7B7"/>
+                    </w:rPr>
+                    <w:t>Tass</w:t>
+                  </w:r>
+                  <w:proofErr w:type="spellEnd"/>
+                  <w:r>
+                    <w:rPr>
+                      <w:i/>
+                      <w:color w:val="B7B7B7"/>
+                    </w:rPr>
+                    <w:t xml:space="preserve"> Coins</w:t>
                   </w:r>
                 </w:p>
               </w:tc>
@@ -2590,7 +2613,21 @@
                       <w:i/>
                       <w:color w:val="B7B7B7"/>
                     </w:rPr>
-                    <w:t>condition to end the game.</w:t>
+                    <w:t xml:space="preserve">You crash into an </w:t>
+                  </w:r>
+                  <w:r>
+                    <w:rPr>
+                      <w:i/>
+                      <w:color w:val="B7B7B7"/>
+                    </w:rPr>
+                    <w:t>obstacle</w:t>
+                  </w:r>
+                  <w:r>
+                    <w:rPr>
+                      <w:i/>
+                      <w:color w:val="B7B7B7"/>
+                    </w:rPr>
+                    <w:t>.</w:t>
                   </w:r>
                 </w:p>
               </w:tc>
@@ -2649,7 +2686,6 @@
             <w:bookmarkStart w:id="7" w:name="_s9u68ock28th" w:colFirst="0" w:colLast="0"/>
             <w:bookmarkEnd w:id="7"/>
             <w:r>
-              <w:lastRenderedPageBreak/>
               <w:t>6</w:t>
             </w:r>
           </w:p>
@@ -2741,23 +2777,6 @@
                     <w:right w:w="100" w:type="dxa"/>
                   </w:tcMar>
                 </w:tcPr>
-                <w:p>
-                  <w:pPr>
-                    <w:widowControl w:val="0"/>
-                    <w:spacing w:line="240" w:lineRule="auto"/>
-                    <w:rPr>
-                      <w:i/>
-                      <w:color w:val="B7B7B7"/>
-                    </w:rPr>
-                  </w:pPr>
-                  <w:r>
-                    <w:rPr>
-                      <w:i/>
-                      <w:color w:val="B7B7B7"/>
-                    </w:rPr>
-                    <w:t>Any other notes about the project that you don’t feel were addressed in the above.</w:t>
-                  </w:r>
-                </w:p>
                 <w:p>
                   <w:pPr>
                     <w:widowControl w:val="0"/>
@@ -3014,7 +3033,7 @@
                       <w:i/>
                       <w:color w:val="B7B7B7"/>
                     </w:rPr>
-                    <w:t>Functional feature(s) by milestone #1</w:t>
+                    <w:t>Project / Camera set up with primitive objects for all gameplay objects</w:t>
                   </w:r>
                 </w:p>
               </w:tc>
@@ -3100,7 +3119,21 @@
                       <w:i/>
                       <w:color w:val="B7B7B7"/>
                     </w:rPr>
-                    <w:t>mm/dd</w:t>
+                    <w:t>28</w:t>
+                  </w:r>
+                  <w:r>
+                    <w:rPr>
+                      <w:i/>
+                      <w:color w:val="B7B7B7"/>
+                    </w:rPr>
+                    <w:t>/</w:t>
+                  </w:r>
+                  <w:r>
+                    <w:rPr>
+                      <w:i/>
+                      <w:color w:val="B7B7B7"/>
+                    </w:rPr>
+                    <w:t>11</w:t>
                   </w:r>
                 </w:p>
               </w:tc>
@@ -3230,7 +3263,21 @@
                       <w:i/>
                       <w:color w:val="B7B7B7"/>
                     </w:rPr>
-                    <w:t>Functional feature(s) by milestone #2</w:t>
+                    <w:t>P</w:t>
+                  </w:r>
+                  <w:r>
+                    <w:rPr>
+                      <w:i/>
+                      <w:color w:val="B7B7B7"/>
+                    </w:rPr>
+                    <w:t xml:space="preserve">layer can </w:t>
+                  </w:r>
+                  <w:r>
+                    <w:rPr>
+                      <w:i/>
+                      <w:color w:val="B7B7B7"/>
+                    </w:rPr>
+                    <w:t>jump and squat</w:t>
                   </w:r>
                 </w:p>
               </w:tc>
@@ -3316,7 +3363,21 @@
                       <w:i/>
                       <w:color w:val="B7B7B7"/>
                     </w:rPr>
-                    <w:t>mm/dd</w:t>
+                    <w:t>30</w:t>
+                  </w:r>
+                  <w:r>
+                    <w:rPr>
+                      <w:i/>
+                      <w:color w:val="B7B7B7"/>
+                    </w:rPr>
+                    <w:t>/</w:t>
+                  </w:r>
+                  <w:r>
+                    <w:rPr>
+                      <w:i/>
+                      <w:color w:val="B7B7B7"/>
+                    </w:rPr>
+                    <w:t>12</w:t>
                   </w:r>
                 </w:p>
               </w:tc>
@@ -3446,7 +3507,35 @@
                       <w:i/>
                       <w:color w:val="B7B7B7"/>
                     </w:rPr>
-                    <w:t>Functional feature(s) by milestone #3</w:t>
+                    <w:t>Ob</w:t>
+                  </w:r>
+                  <w:r>
+                    <w:rPr>
+                      <w:i/>
+                      <w:color w:val="B7B7B7"/>
+                    </w:rPr>
+                    <w:t xml:space="preserve">stacle and </w:t>
+                  </w:r>
+                  <w:r>
+                    <w:rPr>
+                      <w:i/>
+                      <w:color w:val="B7B7B7"/>
+                    </w:rPr>
+                    <w:t>coins randomly</w:t>
+                  </w:r>
+                  <w:r>
+                    <w:rPr>
+                      <w:i/>
+                      <w:color w:val="B7B7B7"/>
+                    </w:rPr>
+                    <w:t xml:space="preserve"> spawning from </w:t>
+                  </w:r>
+                  <w:r>
+                    <w:rPr>
+                      <w:i/>
+                      <w:color w:val="B7B7B7"/>
+                    </w:rPr>
+                    <w:t>right</w:t>
                   </w:r>
                 </w:p>
               </w:tc>
@@ -3532,7 +3621,21 @@
                       <w:i/>
                       <w:color w:val="B7B7B7"/>
                     </w:rPr>
-                    <w:t>mm/dd</w:t>
+                    <w:t>03</w:t>
+                  </w:r>
+                  <w:r>
+                    <w:rPr>
+                      <w:i/>
+                      <w:color w:val="B7B7B7"/>
+                    </w:rPr>
+                    <w:t>/</w:t>
+                  </w:r>
+                  <w:r>
+                    <w:rPr>
+                      <w:i/>
+                      <w:color w:val="B7B7B7"/>
+                    </w:rPr>
+                    <w:t>12</w:t>
                   </w:r>
                 </w:p>
               </w:tc>
@@ -3655,7 +3758,7 @@
                       <w:i/>
                       <w:color w:val="B7B7B7"/>
                     </w:rPr>
-                    <w:t>Functional feature(s) by milestone #4</w:t>
+                    <w:t>Primitive objects and background replaced real 3D assets</w:t>
                   </w:r>
                 </w:p>
               </w:tc>
@@ -3741,7 +3844,21 @@
                       <w:i/>
                       <w:color w:val="B7B7B7"/>
                     </w:rPr>
-                    <w:t>mm/dd</w:t>
+                    <w:t>05</w:t>
+                  </w:r>
+                  <w:r>
+                    <w:rPr>
+                      <w:i/>
+                      <w:color w:val="B7B7B7"/>
+                    </w:rPr>
+                    <w:t>/</w:t>
+                  </w:r>
+                  <w:r>
+                    <w:rPr>
+                      <w:i/>
+                      <w:color w:val="B7B7B7"/>
+                    </w:rPr>
+                    <w:t>12</w:t>
                   </w:r>
                 </w:p>
               </w:tc>
@@ -3864,7 +3981,21 @@
                       <w:i/>
                       <w:color w:val="B7B7B7"/>
                     </w:rPr>
-                    <w:t>Functional feature(s) by milestone #5</w:t>
+                    <w:t>Game</w:t>
+                  </w:r>
+                  <w:r>
+                    <w:rPr>
+                      <w:i/>
+                      <w:color w:val="B7B7B7"/>
+                    </w:rPr>
+                    <w:t xml:space="preserve"> </w:t>
+                  </w:r>
+                  <w:r>
+                    <w:rPr>
+                      <w:i/>
+                      <w:color w:val="B7B7B7"/>
+                    </w:rPr>
+                    <w:t>over mechanic programmed, but not added to UI - just confirmed with logs to console</w:t>
                   </w:r>
                 </w:p>
               </w:tc>
@@ -3950,7 +4081,250 @@
                       <w:i/>
                       <w:color w:val="B7B7B7"/>
                     </w:rPr>
-                    <w:t>mm/dd</w:t>
+                    <w:t>09</w:t>
+                  </w:r>
+                  <w:r>
+                    <w:rPr>
+                      <w:i/>
+                      <w:color w:val="B7B7B7"/>
+                    </w:rPr>
+                    <w:t>/</w:t>
+                  </w:r>
+                  <w:r>
+                    <w:rPr>
+                      <w:i/>
+                      <w:color w:val="B7B7B7"/>
+                    </w:rPr>
+                    <w:t>12</w:t>
+                  </w:r>
+                </w:p>
+              </w:tc>
+            </w:tr>
+          </w:tbl>
+          <w:p>
+            <w:pPr>
+              <w:widowControl w:val="0"/>
+              <w:spacing w:line="240" w:lineRule="auto"/>
+              <w:rPr>
+                <w:i/>
+                <w:color w:val="B7B7B7"/>
+                <w:sz w:val="12"/>
+                <w:szCs w:val="12"/>
+              </w:rPr>
+            </w:pPr>
+          </w:p>
+        </w:tc>
+      </w:tr>
+      <w:tr>
+        <w:tc>
+          <w:tcPr>
+            <w:tcW w:w="1410" w:type="dxa"/>
+            <w:shd w:val="clear" w:color="auto" w:fill="F3F3F3"/>
+            <w:tcMar>
+              <w:top w:w="144" w:type="dxa"/>
+              <w:left w:w="144" w:type="dxa"/>
+              <w:bottom w:w="144" w:type="dxa"/>
+              <w:right w:w="144" w:type="dxa"/>
+            </w:tcMar>
+            <w:vAlign w:val="center"/>
+          </w:tcPr>
+          <w:p>
+            <w:pPr>
+              <w:widowControl w:val="0"/>
+              <w:spacing w:line="240" w:lineRule="auto"/>
+              <w:jc w:val="right"/>
+              <w:rPr>
+                <w:b/>
+              </w:rPr>
+            </w:pPr>
+            <w:r>
+              <w:rPr>
+                <w:b/>
+              </w:rPr>
+              <w:t>#</w:t>
+            </w:r>
+            <w:r>
+              <w:rPr>
+                <w:b/>
+              </w:rPr>
+              <w:t>6</w:t>
+            </w:r>
+          </w:p>
+        </w:tc>
+        <w:tc>
+          <w:tcPr>
+            <w:tcW w:w="7215" w:type="dxa"/>
+            <w:shd w:val="clear" w:color="auto" w:fill="auto"/>
+            <w:tcMar>
+              <w:top w:w="100" w:type="dxa"/>
+              <w:left w:w="100" w:type="dxa"/>
+              <w:bottom w:w="100" w:type="dxa"/>
+              <w:right w:w="100" w:type="dxa"/>
+            </w:tcMar>
+            <w:vAlign w:val="center"/>
+          </w:tcPr>
+          <w:p>
+            <w:pPr>
+              <w:widowControl w:val="0"/>
+              <w:spacing w:line="240" w:lineRule="auto"/>
+              <w:rPr>
+                <w:i/>
+                <w:color w:val="B7B7B7"/>
+                <w:sz w:val="12"/>
+                <w:szCs w:val="12"/>
+              </w:rPr>
+            </w:pPr>
+          </w:p>
+          <w:tbl>
+            <w:tblPr>
+              <w:tblStyle w:val="aff3"/>
+              <w:tblW w:w="7015" w:type="dxa"/>
+              <w:tblBorders>
+                <w:top w:val="single" w:sz="8" w:space="0" w:color="B7B7B7"/>
+                <w:left w:val="single" w:sz="8" w:space="0" w:color="B7B7B7"/>
+                <w:bottom w:val="single" w:sz="8" w:space="0" w:color="B7B7B7"/>
+                <w:right w:val="single" w:sz="8" w:space="0" w:color="B7B7B7"/>
+                <w:insideH w:val="single" w:sz="8" w:space="0" w:color="B7B7B7"/>
+                <w:insideV w:val="single" w:sz="8" w:space="0" w:color="B7B7B7"/>
+              </w:tblBorders>
+              <w:tblLayout w:type="fixed"/>
+              <w:tblLook w:val="0600" w:firstRow="0" w:lastRow="0" w:firstColumn="0" w:lastColumn="0" w:noHBand="1" w:noVBand="1"/>
+            </w:tblPr>
+            <w:tblGrid>
+              <w:gridCol w:w="7015"/>
+            </w:tblGrid>
+            <w:tr>
+              <w:tc>
+                <w:tcPr>
+                  <w:tcW w:w="7015" w:type="dxa"/>
+                  <w:shd w:val="clear" w:color="auto" w:fill="auto"/>
+                  <w:tcMar>
+                    <w:top w:w="100" w:type="dxa"/>
+                    <w:left w:w="100" w:type="dxa"/>
+                    <w:bottom w:w="100" w:type="dxa"/>
+                    <w:right w:w="100" w:type="dxa"/>
+                  </w:tcMar>
+                </w:tcPr>
+                <w:p>
+                  <w:pPr>
+                    <w:widowControl w:val="0"/>
+                    <w:numPr>
+                      <w:ilvl w:val="0"/>
+                      <w:numId w:val="1"/>
+                    </w:numPr>
+                    <w:spacing w:line="240" w:lineRule="auto"/>
+                    <w:ind w:left="340" w:hanging="270"/>
+                    <w:rPr>
+                      <w:i/>
+                      <w:color w:val="B7B7B7"/>
+                    </w:rPr>
+                  </w:pPr>
+                  <w:r>
+                    <w:rPr>
+                      <w:i/>
+                      <w:color w:val="B7B7B7"/>
+                    </w:rPr>
+                    <w:t>Particle and sound effects implemented, including scrolling background</w:t>
+                  </w:r>
+                </w:p>
+              </w:tc>
+            </w:tr>
+          </w:tbl>
+          <w:p>
+            <w:pPr>
+              <w:widowControl w:val="0"/>
+              <w:spacing w:line="240" w:lineRule="auto"/>
+              <w:rPr>
+                <w:i/>
+                <w:color w:val="B7B7B7"/>
+                <w:sz w:val="12"/>
+                <w:szCs w:val="12"/>
+              </w:rPr>
+            </w:pPr>
+          </w:p>
+        </w:tc>
+        <w:tc>
+          <w:tcPr>
+            <w:tcW w:w="1455" w:type="dxa"/>
+            <w:shd w:val="clear" w:color="auto" w:fill="auto"/>
+            <w:tcMar>
+              <w:top w:w="100" w:type="dxa"/>
+              <w:left w:w="100" w:type="dxa"/>
+              <w:bottom w:w="100" w:type="dxa"/>
+              <w:right w:w="100" w:type="dxa"/>
+            </w:tcMar>
+            <w:vAlign w:val="center"/>
+          </w:tcPr>
+          <w:p>
+            <w:pPr>
+              <w:widowControl w:val="0"/>
+              <w:spacing w:line="240" w:lineRule="auto"/>
+              <w:rPr>
+                <w:i/>
+                <w:color w:val="B7B7B7"/>
+                <w:sz w:val="12"/>
+                <w:szCs w:val="12"/>
+              </w:rPr>
+            </w:pPr>
+          </w:p>
+          <w:tbl>
+            <w:tblPr>
+              <w:tblStyle w:val="aff4"/>
+              <w:tblW w:w="1255" w:type="dxa"/>
+              <w:tblBorders>
+                <w:top w:val="single" w:sz="8" w:space="0" w:color="B7B7B7"/>
+                <w:left w:val="single" w:sz="8" w:space="0" w:color="B7B7B7"/>
+                <w:bottom w:val="single" w:sz="8" w:space="0" w:color="B7B7B7"/>
+                <w:right w:val="single" w:sz="8" w:space="0" w:color="B7B7B7"/>
+                <w:insideH w:val="single" w:sz="8" w:space="0" w:color="B7B7B7"/>
+                <w:insideV w:val="single" w:sz="8" w:space="0" w:color="B7B7B7"/>
+              </w:tblBorders>
+              <w:tblLayout w:type="fixed"/>
+              <w:tblLook w:val="0600" w:firstRow="0" w:lastRow="0" w:firstColumn="0" w:lastColumn="0" w:noHBand="1" w:noVBand="1"/>
+            </w:tblPr>
+            <w:tblGrid>
+              <w:gridCol w:w="1255"/>
+            </w:tblGrid>
+            <w:tr>
+              <w:tc>
+                <w:tcPr>
+                  <w:tcW w:w="1255" w:type="dxa"/>
+                  <w:shd w:val="clear" w:color="auto" w:fill="auto"/>
+                  <w:tcMar>
+                    <w:top w:w="100" w:type="dxa"/>
+                    <w:left w:w="100" w:type="dxa"/>
+                    <w:bottom w:w="100" w:type="dxa"/>
+                    <w:right w:w="100" w:type="dxa"/>
+                  </w:tcMar>
+                </w:tcPr>
+                <w:p>
+                  <w:pPr>
+                    <w:widowControl w:val="0"/>
+                    <w:spacing w:line="240" w:lineRule="auto"/>
+                    <w:rPr>
+                      <w:i/>
+                    </w:rPr>
+                  </w:pPr>
+                  <w:r>
+                    <w:rPr>
+                      <w:i/>
+                      <w:color w:val="B7B7B7"/>
+                    </w:rPr>
+                    <w:t>11</w:t>
+                  </w:r>
+                  <w:r>
+                    <w:rPr>
+                      <w:i/>
+                      <w:color w:val="B7B7B7"/>
+                    </w:rPr>
+                    <w:t>/</w:t>
+                  </w:r>
+                  <w:r>
+                    <w:rPr>
+                      <w:i/>
+                      <w:color w:val="B7B7B7"/>
+                    </w:rPr>
+                    <w:t>12</w:t>
                   </w:r>
                 </w:p>
               </w:tc>
@@ -4073,7 +4447,7 @@
                       <w:i/>
                       <w:color w:val="B7B7B7"/>
                     </w:rPr>
-                    <w:t>Feature on backlog - not a part of the minimum viable product</w:t>
+                    <w:t>High Score board that allows you to input your initials and save scores</w:t>
                   </w:r>
                 </w:p>
                 <w:p>
@@ -4095,29 +4469,7 @@
                       <w:i/>
                       <w:color w:val="B7B7B7"/>
                     </w:rPr>
-                    <w:t>Feature on backlog - not a part of the minimum viable product</w:t>
-                  </w:r>
-                </w:p>
-                <w:p>
-                  <w:pPr>
-                    <w:widowControl w:val="0"/>
-                    <w:numPr>
-                      <w:ilvl w:val="0"/>
-                      <w:numId w:val="1"/>
-                    </w:numPr>
-                    <w:spacing w:line="240" w:lineRule="auto"/>
-                    <w:ind w:left="340" w:hanging="270"/>
-                    <w:rPr>
-                      <w:i/>
-                      <w:color w:val="B7B7B7"/>
-                    </w:rPr>
-                  </w:pPr>
-                  <w:r>
-                    <w:rPr>
-                      <w:i/>
-                      <w:color w:val="B7B7B7"/>
-                    </w:rPr>
-                    <w:t>Feature on backlog - not a part of the minimum viable product</w:t>
+                    <w:t>Able to choose the character you will like to use</w:t>
                   </w:r>
                 </w:p>
               </w:tc>
@@ -4203,7 +4555,21 @@
                       <w:i/>
                       <w:color w:val="B7B7B7"/>
                     </w:rPr>
-                    <w:t>mm/dd</w:t>
+                    <w:t>18</w:t>
+                  </w:r>
+                  <w:r>
+                    <w:rPr>
+                      <w:i/>
+                      <w:color w:val="B7B7B7"/>
+                    </w:rPr>
+                    <w:t>/</w:t>
+                  </w:r>
+                  <w:r>
+                    <w:rPr>
+                      <w:i/>
+                      <w:color w:val="B7B7B7"/>
+                    </w:rPr>
+                    <w:t>12</w:t>
                   </w:r>
                 </w:p>
               </w:tc>
@@ -4238,6 +4604,645 @@
       </w:r>
     </w:p>
     <w:p>
+      <w:r>
+        <w:rPr>
+          <w:noProof/>
+        </w:rPr>
+        <mc:AlternateContent>
+          <mc:Choice Requires="wps">
+            <w:drawing>
+              <wp:anchor distT="0" distB="0" distL="114300" distR="114300" simplePos="0" relativeHeight="251669504" behindDoc="0" locked="0" layoutInCell="1" allowOverlap="1" wp14:anchorId="0FC05AF0" wp14:editId="0FF08DA4">
+                <wp:simplePos x="0" y="0"/>
+                <wp:positionH relativeFrom="column">
+                  <wp:posOffset>3898900</wp:posOffset>
+                </wp:positionH>
+                <wp:positionV relativeFrom="paragraph">
+                  <wp:posOffset>1544955</wp:posOffset>
+                </wp:positionV>
+                <wp:extent cx="1066800" cy="291600"/>
+                <wp:effectExtent l="0" t="0" r="0" b="0"/>
+                <wp:wrapNone/>
+                <wp:docPr id="9" name="Text Box 9"/>
+                <wp:cNvGraphicFramePr/>
+                <a:graphic xmlns:a="http://schemas.openxmlformats.org/drawingml/2006/main">
+                  <a:graphicData uri="http://schemas.microsoft.com/office/word/2010/wordprocessingShape">
+                    <wps:wsp>
+                      <wps:cNvSpPr txBox="1"/>
+                      <wps:spPr>
+                        <a:xfrm>
+                          <a:off x="0" y="0"/>
+                          <a:ext cx="1066800" cy="291600"/>
+                        </a:xfrm>
+                        <a:prstGeom prst="rect">
+                          <a:avLst/>
+                        </a:prstGeom>
+                        <a:noFill/>
+                        <a:ln w="6350">
+                          <a:noFill/>
+                        </a:ln>
+                      </wps:spPr>
+                      <wps:txbx>
+                        <w:txbxContent>
+                          <w:p>
+                            <w:proofErr w:type="spellStart"/>
+                            <w:r>
+                              <w:t>Tass Coins</w:t>
+                            </w:r>
+                          </w:p>
+                          <w:proofErr w:type="spellEnd"/>
+                        </w:txbxContent>
+                      </wps:txbx>
+                      <wps:bodyPr rot="0" spcFirstLastPara="0" vertOverflow="overflow" horzOverflow="overflow" vert="horz" wrap="square" lIns="91440" tIns="45720" rIns="91440" bIns="45720" numCol="1" spcCol="0" rtlCol="0" fromWordArt="0" anchor="t" anchorCtr="0" forceAA="0" compatLnSpc="1">
+                        <a:prstTxWarp prst="textNoShape">
+                          <a:avLst/>
+                        </a:prstTxWarp>
+                        <a:noAutofit/>
+                      </wps:bodyPr>
+                    </wps:wsp>
+                  </a:graphicData>
+                </a:graphic>
+                <wp14:sizeRelV relativeFrom="margin">
+                  <wp14:pctHeight>0</wp14:pctHeight>
+                </wp14:sizeRelV>
+              </wp:anchor>
+            </w:drawing>
+          </mc:Choice>
+          <mc:Fallback>
+            <w:pict>
+              <v:shapetype w14:anchorId="0FC05AF0" id="_x0000_t202" coordsize="21600,21600" o:spt="202" path="m,l,21600r21600,l21600,xe">
+                <v:stroke joinstyle="miter"/>
+                <v:path gradientshapeok="t" o:connecttype="rect"/>
+              </v:shapetype>
+              <v:shape id="Text Box 9" o:spid="_x0000_s1026" type="#_x0000_t202" style="position:absolute;margin-left:307pt;margin-top:121.65pt;width:84pt;height:22.95pt;z-index:251669504;visibility:visible;mso-wrap-style:square;mso-height-percent:0;mso-wrap-distance-left:9pt;mso-wrap-distance-top:0;mso-wrap-distance-right:9pt;mso-wrap-distance-bottom:0;mso-position-horizontal:absolute;mso-position-horizontal-relative:text;mso-position-vertical:absolute;mso-position-vertical-relative:text;mso-height-percent:0;mso-height-relative:margin;v-text-anchor:top" o:gfxdata="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" filled="f" stroked="f" strokeweight=".5pt">
+                <v:textbox>
+                  <w:txbxContent>
+                    <w:p>
+                      <w:proofErr w:type="spellStart"/>
+                      <w:r>
+                        <w:t>Tass Coins</w:t>
+                      </w:r>
+                    </w:p>
+                    <w:proofErr w:type="spellEnd"/>
+                  </w:txbxContent>
+                </v:textbox>
+              </v:shape>
+            </w:pict>
+          </mc:Fallback>
+        </mc:AlternateContent>
+      </w:r>
+      <w:r>
+        <w:rPr>
+          <w:noProof/>
+        </w:rPr>
+        <mc:AlternateContent>
+          <mc:Choice Requires="wps">
+            <w:drawing>
+              <wp:anchor distT="0" distB="0" distL="114300" distR="114300" simplePos="0" relativeHeight="251667456" behindDoc="0" locked="0" layoutInCell="1" allowOverlap="1" wp14:anchorId="7FE91008" wp14:editId="5DB5DDCF">
+                <wp:simplePos x="0" y="0"/>
+                <wp:positionH relativeFrom="column">
+                  <wp:posOffset>2679700</wp:posOffset>
+                </wp:positionH>
+                <wp:positionV relativeFrom="paragraph">
+                  <wp:posOffset>1507490</wp:posOffset>
+                </wp:positionV>
+                <wp:extent cx="1066800" cy="291600"/>
+                <wp:effectExtent l="0" t="0" r="0" b="0"/>
+                <wp:wrapNone/>
+                <wp:docPr id="8" name="Text Box 8"/>
+                <wp:cNvGraphicFramePr/>
+                <a:graphic xmlns:a="http://schemas.openxmlformats.org/drawingml/2006/main">
+                  <a:graphicData uri="http://schemas.microsoft.com/office/word/2010/wordprocessingShape">
+                    <wps:wsp>
+                      <wps:cNvSpPr txBox="1"/>
+                      <wps:spPr>
+                        <a:xfrm>
+                          <a:off x="0" y="0"/>
+                          <a:ext cx="1066800" cy="291600"/>
+                        </a:xfrm>
+                        <a:prstGeom prst="rect">
+                          <a:avLst/>
+                        </a:prstGeom>
+                        <a:noFill/>
+                        <a:ln w="6350">
+                          <a:noFill/>
+                        </a:ln>
+                      </wps:spPr>
+                      <wps:txbx>
+                        <w:txbxContent>
+                          <w:p>
+                            <w:pPr>
+                              <w:jc w:val="center"/>
+                            </w:pPr>
+                            <w:r>
+                              <w:t>Obstacle</w:t>
+                            </w:r>
+                          </w:p>
+                        </w:txbxContent>
+                      </wps:txbx>
+                      <wps:bodyPr rot="0" spcFirstLastPara="0" vertOverflow="overflow" horzOverflow="overflow" vert="horz" wrap="square" lIns="91440" tIns="45720" rIns="91440" bIns="45720" numCol="1" spcCol="0" rtlCol="0" fromWordArt="0" anchor="t" anchorCtr="0" forceAA="0" compatLnSpc="1">
+                        <a:prstTxWarp prst="textNoShape">
+                          <a:avLst/>
+                        </a:prstTxWarp>
+                        <a:noAutofit/>
+                      </wps:bodyPr>
+                    </wps:wsp>
+                  </a:graphicData>
+                </a:graphic>
+                <wp14:sizeRelV relativeFrom="margin">
+                  <wp14:pctHeight>0</wp14:pctHeight>
+                </wp14:sizeRelV>
+              </wp:anchor>
+            </w:drawing>
+          </mc:Choice>
+          <mc:Fallback>
+            <w:pict>
+              <v:shape w14:anchorId="7FE91008" id="Text Box 8" o:spid="_x0000_s1027" type="#_x0000_t202" style="position:absolute;margin-left:211pt;margin-top:118.7pt;width:84pt;height:22.95pt;z-index:251667456;visibility:visible;mso-wrap-style:square;mso-height-percent:0;mso-wrap-distance-left:9pt;mso-wrap-distance-top:0;mso-wrap-distance-right:9pt;mso-wrap-distance-bottom:0;mso-position-horizontal:absolute;mso-position-horizontal-relative:text;mso-position-vertical:absolute;mso-position-vertical-relative:text;mso-height-percent:0;mso-height-relative:margin;v-text-anchor:top" o:gfxdata="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" filled="f" stroked="f" strokeweight=".5pt">
+                <v:textbox>
+                  <w:txbxContent>
+                    <w:p>
+                      <w:pPr>
+                        <w:jc w:val="center"/>
+                      </w:pPr>
+                      <w:r>
+                        <w:t>Obstacle</w:t>
+                      </w:r>
+                    </w:p>
+                  </w:txbxContent>
+                </v:textbox>
+              </v:shape>
+            </w:pict>
+          </mc:Fallback>
+        </mc:AlternateContent>
+      </w:r>
+      <w:r>
+        <w:rPr>
+          <w:noProof/>
+        </w:rPr>
+        <mc:AlternateContent>
+          <mc:Choice Requires="wps">
+            <w:drawing>
+              <wp:anchor distT="0" distB="0" distL="114300" distR="114300" simplePos="0" relativeHeight="251663360" behindDoc="0" locked="0" layoutInCell="1" allowOverlap="1" wp14:anchorId="088505D5" wp14:editId="32AADDCD">
+                <wp:simplePos x="0" y="0"/>
+                <wp:positionH relativeFrom="column">
+                  <wp:posOffset>1054100</wp:posOffset>
+                </wp:positionH>
+                <wp:positionV relativeFrom="paragraph">
+                  <wp:posOffset>2688590</wp:posOffset>
+                </wp:positionV>
+                <wp:extent cx="1066800" cy="292100"/>
+                <wp:effectExtent l="0" t="0" r="0" b="0"/>
+                <wp:wrapNone/>
+                <wp:docPr id="6" name="Text Box 6"/>
+                <wp:cNvGraphicFramePr/>
+                <a:graphic xmlns:a="http://schemas.openxmlformats.org/drawingml/2006/main">
+                  <a:graphicData uri="http://schemas.microsoft.com/office/word/2010/wordprocessingShape">
+                    <wps:wsp>
+                      <wps:cNvSpPr txBox="1"/>
+                      <wps:spPr>
+                        <a:xfrm>
+                          <a:off x="0" y="0"/>
+                          <a:ext cx="1066800" cy="292100"/>
+                        </a:xfrm>
+                        <a:prstGeom prst="rect">
+                          <a:avLst/>
+                        </a:prstGeom>
+                        <a:noFill/>
+                        <a:ln w="6350">
+                          <a:noFill/>
+                        </a:ln>
+                      </wps:spPr>
+                      <wps:txbx>
+                        <w:txbxContent>
+                          <w:p>
+                            <w:pPr>
+                              <w:jc w:val="center"/>
+                            </w:pPr>
+                            <w:r>
+                              <w:t>Player</w:t>
+                            </w:r>
+                          </w:p>
+                        </w:txbxContent>
+                      </wps:txbx>
+                      <wps:bodyPr rot="0" spcFirstLastPara="0" vertOverflow="overflow" horzOverflow="overflow" vert="horz" wrap="square" lIns="91440" tIns="45720" rIns="91440" bIns="45720" numCol="1" spcCol="0" rtlCol="0" fromWordArt="0" anchor="t" anchorCtr="0" forceAA="0" compatLnSpc="1">
+                        <a:prstTxWarp prst="textNoShape">
+                          <a:avLst/>
+                        </a:prstTxWarp>
+                        <a:noAutofit/>
+                      </wps:bodyPr>
+                    </wps:wsp>
+                  </a:graphicData>
+                </a:graphic>
+                <wp14:sizeRelV relativeFrom="margin">
+                  <wp14:pctHeight>0</wp14:pctHeight>
+                </wp14:sizeRelV>
+              </wp:anchor>
+            </w:drawing>
+          </mc:Choice>
+          <mc:Fallback>
+            <w:pict>
+              <v:shape w14:anchorId="088505D5" id="Text Box 6" o:spid="_x0000_s1028" type="#_x0000_t202" style="position:absolute;margin-left:83pt;margin-top:211.7pt;width:84pt;height:23pt;z-index:251663360;visibility:visible;mso-wrap-style:square;mso-height-percent:0;mso-wrap-distance-left:9pt;mso-wrap-distance-top:0;mso-wrap-distance-right:9pt;mso-wrap-distance-bottom:0;mso-position-horizontal:absolute;mso-position-horizontal-relative:text;mso-position-vertical:absolute;mso-position-vertical-relative:text;mso-height-percent:0;mso-height-relative:margin;v-text-anchor:top" o:gfxdata="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" filled="f" stroked="f" strokeweight=".5pt">
+                <v:textbox>
+                  <w:txbxContent>
+                    <w:p>
+                      <w:pPr>
+                        <w:jc w:val="center"/>
+                      </w:pPr>
+                      <w:r>
+                        <w:t>Player</w:t>
+                      </w:r>
+                    </w:p>
+                  </w:txbxContent>
+                </v:textbox>
+              </v:shape>
+            </w:pict>
+          </mc:Fallback>
+        </mc:AlternateContent>
+      </w:r>
+      <w:r>
+        <w:rPr>
+          <w:noProof/>
+        </w:rPr>
+        <mc:AlternateContent>
+          <mc:Choice Requires="wps">
+            <w:drawing>
+              <wp:anchor distT="0" distB="0" distL="114300" distR="114300" simplePos="0" relativeHeight="251665408" behindDoc="0" locked="0" layoutInCell="1" allowOverlap="1" wp14:anchorId="407E1183" wp14:editId="2E40D9A5">
+                <wp:simplePos x="0" y="0"/>
+                <wp:positionH relativeFrom="column">
+                  <wp:posOffset>2209800</wp:posOffset>
+                </wp:positionH>
+                <wp:positionV relativeFrom="paragraph">
+                  <wp:posOffset>351790</wp:posOffset>
+                </wp:positionV>
+                <wp:extent cx="1841500" cy="292100"/>
+                <wp:effectExtent l="0" t="0" r="0" b="0"/>
+                <wp:wrapNone/>
+                <wp:docPr id="7" name="Text Box 7"/>
+                <wp:cNvGraphicFramePr/>
+                <a:graphic xmlns:a="http://schemas.openxmlformats.org/drawingml/2006/main">
+                  <a:graphicData uri="http://schemas.microsoft.com/office/word/2010/wordprocessingShape">
+                    <wps:wsp>
+                      <wps:cNvSpPr txBox="1"/>
+                      <wps:spPr>
+                        <a:xfrm>
+                          <a:off x="0" y="0"/>
+                          <a:ext cx="1841500" cy="292100"/>
+                        </a:xfrm>
+                        <a:prstGeom prst="rect">
+                          <a:avLst/>
+                        </a:prstGeom>
+                        <a:noFill/>
+                        <a:ln w="6350">
+                          <a:noFill/>
+                        </a:ln>
+                      </wps:spPr>
+                      <wps:txbx>
+                        <w:txbxContent>
+                          <w:p>
+                            <w:pPr>
+                              <w:jc w:val="center"/>
+                            </w:pPr>
+                            <w:r>
+                              <w:t>Scrolling Background</w:t>
+                            </w:r>
+                          </w:p>
+                        </w:txbxContent>
+                      </wps:txbx>
+                      <wps:bodyPr rot="0" spcFirstLastPara="0" vertOverflow="overflow" horzOverflow="overflow" vert="horz" wrap="square" lIns="91440" tIns="45720" rIns="91440" bIns="45720" numCol="1" spcCol="0" rtlCol="0" fromWordArt="0" anchor="t" anchorCtr="0" forceAA="0" compatLnSpc="1">
+                        <a:prstTxWarp prst="textNoShape">
+                          <a:avLst/>
+                        </a:prstTxWarp>
+                        <a:noAutofit/>
+                      </wps:bodyPr>
+                    </wps:wsp>
+                  </a:graphicData>
+                </a:graphic>
+                <wp14:sizeRelH relativeFrom="margin">
+                  <wp14:pctWidth>0</wp14:pctWidth>
+                </wp14:sizeRelH>
+                <wp14:sizeRelV relativeFrom="margin">
+                  <wp14:pctHeight>0</wp14:pctHeight>
+                </wp14:sizeRelV>
+              </wp:anchor>
+            </w:drawing>
+          </mc:Choice>
+          <mc:Fallback>
+            <w:pict>
+              <v:shape w14:anchorId="407E1183" id="Text Box 7" o:spid="_x0000_s1029" type="#_x0000_t202" style="position:absolute;margin-left:174pt;margin-top:27.7pt;width:145pt;height:23pt;z-index:251665408;visibility:visible;mso-wrap-style:square;mso-width-percent:0;mso-height-percent:0;mso-wrap-distance-left:9pt;mso-wrap-distance-top:0;mso-wrap-distance-right:9pt;mso-wrap-distance-bottom:0;mso-position-horizontal:absolute;mso-position-horizontal-relative:text;mso-position-vertical:absolute;mso-position-vertical-relative:text;mso-width-percent:0;mso-height-percent:0;mso-width-relative:margin;mso-height-relative:margin;v-text-anchor:top" o:gfxdata="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" filled="f" stroked="f" strokeweight=".5pt">
+                <v:textbox>
+                  <w:txbxContent>
+                    <w:p>
+                      <w:pPr>
+                        <w:jc w:val="center"/>
+                      </w:pPr>
+                      <w:r>
+                        <w:t>Scrolling Background</w:t>
+                      </w:r>
+                    </w:p>
+                  </w:txbxContent>
+                </v:textbox>
+              </v:shape>
+            </w:pict>
+          </mc:Fallback>
+        </mc:AlternateContent>
+      </w:r>
+      <w:r>
+        <w:rPr>
+          <w:noProof/>
+        </w:rPr>
+        <mc:AlternateContent>
+          <mc:Choice Requires="wps">
+            <w:drawing>
+              <wp:anchor distT="0" distB="0" distL="114300" distR="114300" simplePos="0" relativeHeight="251662336" behindDoc="0" locked="0" layoutInCell="1" allowOverlap="1" wp14:anchorId="5FA24DE9" wp14:editId="69EFD4EA">
+                <wp:simplePos x="0" y="0"/>
+                <wp:positionH relativeFrom="column">
+                  <wp:posOffset>1231900</wp:posOffset>
+                </wp:positionH>
+                <wp:positionV relativeFrom="paragraph">
+                  <wp:posOffset>2015490</wp:posOffset>
+                </wp:positionV>
+                <wp:extent cx="647700" cy="647700"/>
+                <wp:effectExtent l="50800" t="25400" r="63500" b="76200"/>
+                <wp:wrapNone/>
+                <wp:docPr id="5" name="Smiley Face 5"/>
+                <wp:cNvGraphicFramePr/>
+                <a:graphic xmlns:a="http://schemas.openxmlformats.org/drawingml/2006/main">
+                  <a:graphicData uri="http://schemas.microsoft.com/office/word/2010/wordprocessingShape">
+                    <wps:wsp>
+                      <wps:cNvSpPr/>
+                      <wps:spPr>
+                        <a:xfrm>
+                          <a:off x="0" y="0"/>
+                          <a:ext cx="647700" cy="647700"/>
+                        </a:xfrm>
+                        <a:prstGeom prst="smileyFace">
+                          <a:avLst/>
+                        </a:prstGeom>
+                      </wps:spPr>
+                      <wps:style>
+                        <a:lnRef idx="1">
+                          <a:schemeClr val="accent1"/>
+                        </a:lnRef>
+                        <a:fillRef idx="3">
+                          <a:schemeClr val="accent1"/>
+                        </a:fillRef>
+                        <a:effectRef idx="2">
+                          <a:schemeClr val="accent1"/>
+                        </a:effectRef>
+                        <a:fontRef idx="minor">
+                          <a:schemeClr val="lt1"/>
+                        </a:fontRef>
+                      </wps:style>
+                      <wps:bodyPr rot="0" spcFirstLastPara="0" vertOverflow="overflow" horzOverflow="overflow" vert="horz" wrap="square" lIns="91440" tIns="45720" rIns="91440" bIns="45720" numCol="1" spcCol="0" rtlCol="0" fromWordArt="0" anchor="ctr" anchorCtr="0" forceAA="0" compatLnSpc="1">
+                        <a:prstTxWarp prst="textNoShape">
+                          <a:avLst/>
+                        </a:prstTxWarp>
+                        <a:noAutofit/>
+                      </wps:bodyPr>
+                    </wps:wsp>
+                  </a:graphicData>
+                </a:graphic>
+              </wp:anchor>
+            </w:drawing>
+          </mc:Choice>
+          <mc:Fallback>
+            <w:pict>
+              <v:shapetype w14:anchorId="60A9A5B3" id="_x0000_t96" coordsize="21600,21600" o:spt="96" adj="17520" path="m10800,qx,10800,10800,21600,21600,10800,10800,xem7340,6445qx6215,7570,7340,8695,8465,7570,7340,6445xnfem14260,6445qx13135,7570,14260,8695,15385,7570,14260,6445xnfem4960@0c8853@3,12747@3,16640@0nfe">
+                <v:formulas>
+                  <v:f eqn="sum 33030 0 #0"/>
+                  <v:f eqn="prod #0 4 3"/>
+                  <v:f eqn="prod @0 1 3"/>
+                  <v:f eqn="sum @1 0 @2"/>
+                </v:formulas>
+                <v:path o:extrusionok="f" gradientshapeok="t" o:connecttype="custom" o:connectlocs="10800,0;3163,3163;0,10800;3163,18437;10800,21600;18437,18437;21600,10800;18437,3163" textboxrect="3163,3163,18437,18437"/>
+                <v:handles>
+                  <v:h position="center,#0" yrange="15510,17520"/>
+                </v:handles>
+                <o:complex v:ext="view"/>
+              </v:shapetype>
+              <v:shape id="Smiley Face 5" o:spid="_x0000_s1026" type="#_x0000_t96" style="position:absolute;margin-left:97pt;margin-top:158.7pt;width:51pt;height:51pt;z-index:251662336;visibility:visible;mso-wrap-style:square;mso-wrap-distance-left:9pt;mso-wrap-distance-top:0;mso-wrap-distance-right:9pt;mso-wrap-distance-bottom:0;mso-position-horizontal:absolute;mso-position-horizontal-relative:text;mso-position-vertical:absolute;mso-position-vertical-relative:text;v-text-anchor:middle" o:gfxdata="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" fillcolor="#4f81bd [3204]" strokecolor="#4579b8 [3044]">
+                <v:fill color2="#a7bfde [1620]" rotate="t" angle="180" focus="100%" type="gradient">
+                  <o:fill v:ext="view" type="gradientUnscaled"/>
+                </v:fill>
+                <v:shadow on="t" color="black" opacity="22937f" origin=",.5" offset="0,.63889mm"/>
+              </v:shape>
+            </w:pict>
+          </mc:Fallback>
+        </mc:AlternateContent>
+      </w:r>
+      <w:r>
+        <w:rPr>
+          <w:noProof/>
+        </w:rPr>
+        <mc:AlternateContent>
+          <mc:Choice Requires="wps">
+            <w:drawing>
+              <wp:anchor distT="0" distB="0" distL="114300" distR="114300" simplePos="0" relativeHeight="251660288" behindDoc="0" locked="0" layoutInCell="1" allowOverlap="1" wp14:anchorId="59E3BDD8" wp14:editId="0E96A3EA">
+                <wp:simplePos x="0" y="0"/>
+                <wp:positionH relativeFrom="column">
+                  <wp:posOffset>3035300</wp:posOffset>
+                </wp:positionH>
+                <wp:positionV relativeFrom="paragraph">
+                  <wp:posOffset>1799590</wp:posOffset>
+                </wp:positionV>
+                <wp:extent cx="355600" cy="1053465"/>
+                <wp:effectExtent l="50800" t="25400" r="63500" b="76835"/>
+                <wp:wrapNone/>
+                <wp:docPr id="3" name="Rectangle 3"/>
+                <wp:cNvGraphicFramePr/>
+                <a:graphic xmlns:a="http://schemas.openxmlformats.org/drawingml/2006/main">
+                  <a:graphicData uri="http://schemas.microsoft.com/office/word/2010/wordprocessingShape">
+                    <wps:wsp>
+                      <wps:cNvSpPr/>
+                      <wps:spPr>
+                        <a:xfrm>
+                          <a:off x="0" y="0"/>
+                          <a:ext cx="355600" cy="1053465"/>
+                        </a:xfrm>
+                        <a:prstGeom prst="rect">
+                          <a:avLst/>
+                        </a:prstGeom>
+                      </wps:spPr>
+                      <wps:style>
+                        <a:lnRef idx="1">
+                          <a:schemeClr val="accent1"/>
+                        </a:lnRef>
+                        <a:fillRef idx="3">
+                          <a:schemeClr val="accent1"/>
+                        </a:fillRef>
+                        <a:effectRef idx="2">
+                          <a:schemeClr val="accent1"/>
+                        </a:effectRef>
+                        <a:fontRef idx="minor">
+                          <a:schemeClr val="lt1"/>
+                        </a:fontRef>
+                      </wps:style>
+                      <wps:bodyPr rot="0" spcFirstLastPara="0" vertOverflow="overflow" horzOverflow="overflow" vert="horz" wrap="square" lIns="91440" tIns="45720" rIns="91440" bIns="45720" numCol="1" spcCol="0" rtlCol="0" fromWordArt="0" anchor="ctr" anchorCtr="0" forceAA="0" compatLnSpc="1">
+                        <a:prstTxWarp prst="textNoShape">
+                          <a:avLst/>
+                        </a:prstTxWarp>
+                        <a:noAutofit/>
+                      </wps:bodyPr>
+                    </wps:wsp>
+                  </a:graphicData>
+                </a:graphic>
+              </wp:anchor>
+            </w:drawing>
+          </mc:Choice>
+          <mc:Fallback>
+            <w:pict>
+              <v:rect w14:anchorId="3B239AED" id="Rectangle 3" o:spid="_x0000_s1026" style="position:absolute;margin-left:239pt;margin-top:141.7pt;width:28pt;height:82.95pt;z-index:251660288;visibility:visible;mso-wrap-style:square;mso-wrap-distance-left:9pt;mso-wrap-distance-top:0;mso-wrap-distance-right:9pt;mso-wrap-distance-bottom:0;mso-position-horizontal:absolute;mso-position-horizontal-relative:text;mso-position-vertical:absolute;mso-position-vertical-relative:text;v-text-anchor:middle" o:gfxdata="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" fillcolor="#4f81bd [3204]" strokecolor="#4579b8 [3044]">
+                <v:fill color2="#a7bfde [1620]" rotate="t" angle="180" focus="100%" type="gradient">
+                  <o:fill v:ext="view" type="gradientUnscaled"/>
+                </v:fill>
+                <v:shadow on="t" color="black" opacity="22937f" origin=",.5" offset="0,.63889mm"/>
+              </v:rect>
+            </w:pict>
+          </mc:Fallback>
+        </mc:AlternateContent>
+      </w:r>
+      <w:r>
+        <w:rPr>
+          <w:noProof/>
+        </w:rPr>
+        <mc:AlternateContent>
+          <mc:Choice Requires="wps">
+            <w:drawing>
+              <wp:anchor distT="0" distB="0" distL="114300" distR="114300" simplePos="0" relativeHeight="251661312" behindDoc="0" locked="0" layoutInCell="1" allowOverlap="1" wp14:anchorId="29E13AD6" wp14:editId="266D4AB3">
+                <wp:simplePos x="0" y="0"/>
+                <wp:positionH relativeFrom="column">
+                  <wp:posOffset>4152900</wp:posOffset>
+                </wp:positionH>
+                <wp:positionV relativeFrom="paragraph">
+                  <wp:posOffset>986790</wp:posOffset>
+                </wp:positionV>
+                <wp:extent cx="533400" cy="533400"/>
+                <wp:effectExtent l="50800" t="38100" r="12700" b="88900"/>
+                <wp:wrapNone/>
+                <wp:docPr id="4" name="5-point Star 4"/>
+                <wp:cNvGraphicFramePr/>
+                <a:graphic xmlns:a="http://schemas.openxmlformats.org/drawingml/2006/main">
+                  <a:graphicData uri="http://schemas.microsoft.com/office/word/2010/wordprocessingShape">
+                    <wps:wsp>
+                      <wps:cNvSpPr/>
+                      <wps:spPr>
+                        <a:xfrm>
+                          <a:off x="0" y="0"/>
+                          <a:ext cx="533400" cy="533400"/>
+                        </a:xfrm>
+                        <a:prstGeom prst="star5">
+                          <a:avLst/>
+                        </a:prstGeom>
+                      </wps:spPr>
+                      <wps:style>
+                        <a:lnRef idx="1">
+                          <a:schemeClr val="accent1"/>
+                        </a:lnRef>
+                        <a:fillRef idx="3">
+                          <a:schemeClr val="accent1"/>
+                        </a:fillRef>
+                        <a:effectRef idx="2">
+                          <a:schemeClr val="accent1"/>
+                        </a:effectRef>
+                        <a:fontRef idx="minor">
+                          <a:schemeClr val="lt1"/>
+                        </a:fontRef>
+                      </wps:style>
+                      <wps:bodyPr rot="0" spcFirstLastPara="0" vertOverflow="overflow" horzOverflow="overflow" vert="horz" wrap="square" lIns="91440" tIns="45720" rIns="91440" bIns="45720" numCol="1" spcCol="0" rtlCol="0" fromWordArt="0" anchor="ctr" anchorCtr="0" forceAA="0" compatLnSpc="1">
+                        <a:prstTxWarp prst="textNoShape">
+                          <a:avLst/>
+                        </a:prstTxWarp>
+                        <a:noAutofit/>
+                      </wps:bodyPr>
+                    </wps:wsp>
+                  </a:graphicData>
+                </a:graphic>
+              </wp:anchor>
+            </w:drawing>
+          </mc:Choice>
+          <mc:Fallback>
+            <w:pict>
+              <v:shape w14:anchorId="0CEF28D0" id="5-point Star 4" o:spid="_x0000_s1026" style="position:absolute;margin-left:327pt;margin-top:77.7pt;width:42pt;height:42pt;z-index:251661312;visibility:visible;mso-wrap-style:square;mso-wrap-distance-left:9pt;mso-wrap-distance-top:0;mso-wrap-distance-right:9pt;mso-wrap-distance-bottom:0;mso-position-horizontal:absolute;mso-position-horizontal-relative:text;mso-position-vertical:absolute;mso-position-vertical-relative:text;v-text-anchor:middle" coordsize="533400,533400" o:gfxdata="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" path="m1,203740r203741,2l266700,r62958,203742l533399,203740,368569,329658r62960,203741l266700,407479,101871,533399,164831,329658,1,203740xe" fillcolor="#4f81bd [3204]" strokecolor="#4579b8 [3044]">
+                <v:fill color2="#a7bfde [1620]" rotate="t" angle="180" focus="100%" type="gradient">
+                  <o:fill v:ext="view" type="gradientUnscaled"/>
+                </v:fill>
+                <v:shadow on="t" color="black" opacity="22937f" origin=",.5" offset="0,.63889mm"/>
+                <v:path arrowok="t" o:connecttype="custom" o:connectlocs="1,203740;203742,203742;266700,0;329658,203742;533399,203740;368569,329658;431529,533399;266700,407479;101871,533399;164831,329658;1,203740" o:connectangles="0,0,0,0,0,0,0,0,0,0,0"/>
+              </v:shape>
+            </w:pict>
+          </mc:Fallback>
+        </mc:AlternateContent>
+      </w:r>
+      <w:r>
+        <w:rPr>
+          <w:noProof/>
+        </w:rPr>
+        <mc:AlternateContent>
+          <mc:Choice Requires="wps">
+            <w:drawing>
+              <wp:anchor distT="0" distB="0" distL="114300" distR="114300" simplePos="0" relativeHeight="251659264" behindDoc="0" locked="0" layoutInCell="1" allowOverlap="1" wp14:anchorId="10B980A8" wp14:editId="6BB6C897">
+                <wp:simplePos x="0" y="0"/>
+                <wp:positionH relativeFrom="column">
+                  <wp:posOffset>990600</wp:posOffset>
+                </wp:positionH>
+                <wp:positionV relativeFrom="paragraph">
+                  <wp:posOffset>643890</wp:posOffset>
+                </wp:positionV>
+                <wp:extent cx="4191000" cy="0"/>
+                <wp:effectExtent l="0" t="63500" r="0" b="101600"/>
+                <wp:wrapNone/>
+                <wp:docPr id="2" name="Straight Arrow Connector 2"/>
+                <wp:cNvGraphicFramePr/>
+                <a:graphic xmlns:a="http://schemas.openxmlformats.org/drawingml/2006/main">
+                  <a:graphicData uri="http://schemas.microsoft.com/office/word/2010/wordprocessingShape">
+                    <wps:wsp>
+                      <wps:cNvCnPr/>
+                      <wps:spPr>
+                        <a:xfrm flipH="1">
+                          <a:off x="0" y="0"/>
+                          <a:ext cx="4191000" cy="0"/>
+                        </a:xfrm>
+                        <a:prstGeom prst="straightConnector1">
+                          <a:avLst/>
+                        </a:prstGeom>
+                        <a:ln>
+                          <a:tailEnd type="triangle"/>
+                        </a:ln>
+                      </wps:spPr>
+                      <wps:style>
+                        <a:lnRef idx="2">
+                          <a:schemeClr val="accent1"/>
+                        </a:lnRef>
+                        <a:fillRef idx="0">
+                          <a:schemeClr val="accent1"/>
+                        </a:fillRef>
+                        <a:effectRef idx="1">
+                          <a:schemeClr val="accent1"/>
+                        </a:effectRef>
+                        <a:fontRef idx="minor">
+                          <a:schemeClr val="tx1"/>
+                        </a:fontRef>
+                      </wps:style>
+                      <wps:bodyPr/>
+                    </wps:wsp>
+                  </a:graphicData>
+                </a:graphic>
+              </wp:anchor>
+            </w:drawing>
+          </mc:Choice>
+          <mc:Fallback>
+            <w:pict>
+              <v:shapetype w14:anchorId="22EA5253" id="_x0000_t32" coordsize="21600,21600" o:spt="32" o:oned="t" path="m,l21600,21600e" filled="f">
+                <v:path arrowok="t" fillok="f" o:connecttype="none"/>
+                <o:lock v:ext="edit" shapetype="t"/>
+              </v:shapetype>
+              <v:shape id="Straight Arrow Connector 2" o:spid="_x0000_s1026" type="#_x0000_t32" style="position:absolute;margin-left:78pt;margin-top:50.7pt;width:330pt;height:0;flip:x;z-index:251659264;visibility:visible;mso-wrap-style:square;mso-wrap-distance-left:9pt;mso-wrap-distance-top:0;mso-wrap-distance-right:9pt;mso-wrap-distance-bottom:0;mso-position-horizontal:absolute;mso-position-horizontal-relative:text;mso-position-vertical:absolute;mso-position-vertical-relative:text" o:gfxdata="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" strokecolor="#4f81bd [3204]" strokeweight="2pt">
+                <v:stroke endarrow="block"/>
+                <v:shadow on="t" color="black" opacity="24903f" origin=",.5" offset="0,.55556mm"/>
+              </v:shape>
+            </w:pict>
+          </mc:Fallback>
+        </mc:AlternateContent>
+      </w:r>
       <w:r>
         <w:rPr>
           <w:noProof/>
@@ -4294,7 +5299,7 @@
           </mc:Choice>
           <mc:Fallback>
             <w:pict>
-              <v:rect w14:anchorId="432CA712" id="Rectangle 1" o:spid="_x0000_s1026" style="width:7in;height:245.95pt;visibility:visible;mso-wrap-style:square;mso-left-percent:-10001;mso-top-percent:-10001;mso-position-horizontal:absolute;mso-position-horizontal-relative:char;mso-position-vertical:absolute;mso-position-vertical-relative:line;mso-left-percent:-10001;mso-top-percent:-10001;v-text-anchor:middle" o:gfxdata="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" fillcolor="#f3f3f3" strokecolor="#d9d9d9">
+              <v:rect w14:anchorId="432CA712" id="Rectangle 1" o:spid="_x0000_s1030" style="width:7in;height:245.95pt;visibility:visible;mso-wrap-style:square;mso-left-percent:-10001;mso-top-percent:-10001;mso-position-horizontal:absolute;mso-position-horizontal-relative:char;mso-position-vertical:absolute;mso-position-vertical-relative:line;mso-left-percent:-10001;mso-top-percent:-10001;v-text-anchor:middle" o:gfxdata="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" fillcolor="#f3f3f3" strokecolor="#d9d9d9">
                 <v:stroke startarrowwidth="narrow" startarrowlength="short" endarrowwidth="narrow" endarrowlength="short" joinstyle="round"/>
                 <v:textbox inset="2.53958mm,2.53958mm,2.53958mm,2.53958mm">
                   <w:txbxContent>

</xml_diff>